<commit_message>
Update: đổi lại label một số màn hình, sửa lại cơ chế đăng nhập phần mềm, load lại thông tin sách nếu trước đó có đổi thông tin danh mục, cập nhật lại doc
</commit_message>
<xml_diff>
--- a/doc/QuanLyThuVien_Documentation_English.docx
+++ b/doc/QuanLyThuVien_Documentation_English.docx
@@ -4267,13 +4267,13 @@
       </w:r>
       <w:bookmarkEnd w:id="7"/>
     </w:p>
-    <w:bookmarkStart w:id="8" w:name="_MON_1229327344"/>
-    <w:bookmarkStart w:id="9" w:name="_MON_1238246491"/>
-    <w:bookmarkStart w:id="10" w:name="_MON_1238246533"/>
+    <w:bookmarkStart w:id="8" w:name="_MON_1238246533"/>
+    <w:bookmarkStart w:id="9" w:name="_MON_1214154055"/>
+    <w:bookmarkStart w:id="10" w:name="_MON_1229327344"/>
     <w:bookmarkEnd w:id="8"/>
     <w:bookmarkEnd w:id="9"/>
     <w:bookmarkEnd w:id="10"/>
-    <w:bookmarkStart w:id="11" w:name="_MON_1214154055"/>
+    <w:bookmarkStart w:id="11" w:name="_MON_1238246491"/>
     <w:bookmarkEnd w:id="11"/>
     <w:p>
       <w:pPr>
@@ -4311,7 +4311,7 @@
           <v:shape id="_x0000_i1025" type="#_x0000_t75" style="width:456.75pt;height:88.5pt" o:ole="">
             <v:imagedata r:id="rId14" o:title=""/>
           </v:shape>
-          <o:OLEObject Type="Embed" ProgID="Excel.Sheet.8" ShapeID="_x0000_i1025" DrawAspect="Content" ObjectID="_1698687746" r:id="rId15"/>
+          <o:OLEObject Type="Embed" ProgID="Excel.Sheet.8" ShapeID="_x0000_i1025" DrawAspect="Content" ObjectID="_1699992934" r:id="rId15"/>
         </w:object>
       </w:r>
     </w:p>
@@ -5158,7 +5158,18 @@
           <w:szCs w:val="26"/>
           <w:lang w:val="en-GB"/>
         </w:rPr>
-        <w:t>Software Sign-in</w:t>
+        <w:t>Sign-in</w:t>
+      </w:r>
+      <w:r>
+        <w:rPr>
+          <w:rFonts w:ascii="Times New Roman" w:hAnsi="Times New Roman" w:cs="Times New Roman"/>
+          <w:b/>
+          <w:bCs/>
+          <w:sz w:val="26"/>
+          <w:szCs w:val="26"/>
+          <w:lang w:val="en-GB"/>
+        </w:rPr>
+        <w:t xml:space="preserve"> to the Program</w:t>
       </w:r>
     </w:p>
     <w:p>
@@ -5535,7 +5546,16 @@
           <w:szCs w:val="26"/>
           <w:lang w:val="en-GB"/>
         </w:rPr>
-        <w:t>Software signing-in interface</w:t>
+        <w:t xml:space="preserve">Program </w:t>
+      </w:r>
+      <w:r>
+        <w:rPr>
+          <w:rFonts w:ascii="Times New Roman" w:hAnsi="Times New Roman" w:cs="Times New Roman"/>
+          <w:sz w:val="26"/>
+          <w:szCs w:val="26"/>
+          <w:lang w:val="en-GB"/>
+        </w:rPr>
+        <w:t>signing-in interface</w:t>
       </w:r>
     </w:p>
     <w:p>
@@ -5615,7 +5635,16 @@
           <w:szCs w:val="26"/>
           <w:lang w:val="en-GB"/>
         </w:rPr>
-        <w:t>Software main interface, where librarian can easily manage books data</w:t>
+        <w:t>The m</w:t>
+      </w:r>
+      <w:r>
+        <w:rPr>
+          <w:rFonts w:ascii="Times New Roman" w:hAnsi="Times New Roman" w:cs="Times New Roman"/>
+          <w:sz w:val="26"/>
+          <w:szCs w:val="26"/>
+          <w:lang w:val="en-GB"/>
+        </w:rPr>
+        <w:t>ain interface, where librarian can easily manage books data</w:t>
       </w:r>
     </w:p>
     <w:p>
@@ -5993,7 +6022,25 @@
           <w:szCs w:val="26"/>
           <w:lang w:val="en-GB"/>
         </w:rPr>
-        <w:t>Contains POJO classes representing tables in the databases. These classes include getters and setters for related variables.</w:t>
+        <w:t xml:space="preserve">Contains </w:t>
+      </w:r>
+      <w:r>
+        <w:rPr>
+          <w:rFonts w:ascii="Times New Roman" w:hAnsi="Times New Roman" w:cs="Times New Roman"/>
+          <w:sz w:val="26"/>
+          <w:szCs w:val="26"/>
+          <w:lang w:val="en-GB"/>
+        </w:rPr>
+        <w:t>different</w:t>
+      </w:r>
+      <w:r>
+        <w:rPr>
+          <w:rFonts w:ascii="Times New Roman" w:hAnsi="Times New Roman" w:cs="Times New Roman"/>
+          <w:sz w:val="26"/>
+          <w:szCs w:val="26"/>
+          <w:lang w:val="en-GB"/>
+        </w:rPr>
+        <w:t xml:space="preserve"> classes representing tables in the databases. These classes include getters and setters for related variables.</w:t>
       </w:r>
     </w:p>
     <w:p>
@@ -6035,7 +6082,34 @@
           <w:szCs w:val="26"/>
           <w:lang w:val="en-GB"/>
         </w:rPr>
-        <w:t>various purposes, for instance: generating MD5 for passwords, converting date to displays in “dd/MM/yyyy” format</w:t>
+        <w:t>various purposes, for instance:</w:t>
+      </w:r>
+      <w:r>
+        <w:rPr>
+          <w:rFonts w:ascii="Times New Roman" w:hAnsi="Times New Roman" w:cs="Times New Roman"/>
+          <w:sz w:val="26"/>
+          <w:szCs w:val="26"/>
+          <w:lang w:val="en-GB"/>
+        </w:rPr>
+        <w:t xml:space="preserve"> getting database connections,</w:t>
+      </w:r>
+      <w:r>
+        <w:rPr>
+          <w:rFonts w:ascii="Times New Roman" w:hAnsi="Times New Roman" w:cs="Times New Roman"/>
+          <w:sz w:val="26"/>
+          <w:szCs w:val="26"/>
+          <w:lang w:val="en-GB"/>
+        </w:rPr>
+        <w:t xml:space="preserve"> </w:t>
+      </w:r>
+      <w:r>
+        <w:rPr>
+          <w:rFonts w:ascii="Times New Roman" w:hAnsi="Times New Roman" w:cs="Times New Roman"/>
+          <w:sz w:val="26"/>
+          <w:szCs w:val="26"/>
+          <w:lang w:val="en-GB"/>
+        </w:rPr>
+        <w:t>generating MD5 for passwords, converting date to displays in “dd/MM/yyyy” format</w:t>
       </w:r>
     </w:p>
     <w:p>
@@ -14508,7 +14582,16 @@
           <w:szCs w:val="26"/>
           <w:lang w:val="vi-VN"/>
         </w:rPr>
-        <w:t>: 12345678</w:t>
+        <w:t xml:space="preserve">: </w:t>
+      </w:r>
+      <w:r>
+        <w:rPr>
+          <w:rFonts w:ascii="Times New Roman" w:hAnsi="Times New Roman" w:cs="Times New Roman"/>
+          <w:sz w:val="26"/>
+          <w:szCs w:val="26"/>
+          <w:lang w:val="en-GB"/>
+        </w:rPr>
+        <w:t>remichan</w:t>
       </w:r>
     </w:p>
     <w:p>

</xml_diff>